<commit_message>
Update / New question
</commit_message>
<xml_diff>
--- a/++Templated Entries/++HayHay/Kawabata, Ryushi Templated HE/Kawabata, Ryushi Templated HE (not finished).docx
+++ b/++Templated Entries/++HayHay/Kawabata, Ryushi Templated HE/Kawabata, Ryushi Templated HE (not finished).docx
@@ -66,7 +66,6 @@
               <w:listItem w:displayText="Prof." w:value="Prof."/>
             </w:dropDownList>
           </w:sdtPr>
-          <w:sdtEndPr/>
           <w:sdtContent>
             <w:tc>
               <w:tcPr>
@@ -102,7 +101,6 @@
             </w:placeholder>
             <w:text/>
           </w:sdtPr>
-          <w:sdtEndPr/>
           <w:sdtContent>
             <w:tc>
               <w:tcPr>
@@ -127,7 +125,6 @@
             <w:showingPlcHdr/>
             <w:text/>
           </w:sdtPr>
-          <w:sdtEndPr/>
           <w:sdtContent>
             <w:tc>
               <w:tcPr>
@@ -154,7 +151,6 @@
             </w:placeholder>
             <w:text/>
           </w:sdtPr>
-          <w:sdtEndPr/>
           <w:sdtContent>
             <w:tc>
               <w:tcPr>
@@ -201,7 +197,6 @@
             </w:placeholder>
             <w:showingPlcHdr/>
           </w:sdtPr>
-          <w:sdtEndPr/>
           <w:sdtContent>
             <w:tc>
               <w:tcPr>
@@ -251,7 +246,6 @@
             <w:showingPlcHdr/>
             <w:text/>
           </w:sdtPr>
-          <w:sdtEndPr/>
           <w:sdtContent>
             <w:tc>
               <w:tcPr>
@@ -366,6 +360,7 @@
                   </w:rPr>
                   <w:t xml:space="preserve"> (</w:t>
                 </w:r>
+                <w:proofErr w:type="spellStart"/>
                 <w:r>
                   <w:rPr>
                     <w:rFonts w:hint="eastAsia"/>
@@ -373,17 +368,12 @@
                   </w:rPr>
                   <w:t>川端龍子</w:t>
                 </w:r>
+                <w:proofErr w:type="spellEnd"/>
                 <w:r>
                   <w:rPr>
                     <w:b/>
                   </w:rPr>
-                  <w:t>) (1885-</w:t>
-                </w:r>
-                <w:r>
-                  <w:rPr>
-                    <w:b/>
-                  </w:rPr>
-                  <w:t>1966)</w:t>
+                  <w:t>) (1885-1966)</w:t>
                 </w:r>
               </w:p>
             </w:tc>
@@ -401,7 +391,6 @@
             </w:placeholder>
             <w:showingPlcHdr/>
           </w:sdtPr>
-          <w:sdtEndPr/>
           <w:sdtContent>
             <w:tc>
               <w:tcPr>
@@ -450,7 +439,6 @@
             </w:placeholder>
             <w:showingPlcHdr/>
           </w:sdtPr>
-          <w:sdtEndPr/>
           <w:sdtContent>
             <w:tc>
               <w:tcPr>
@@ -495,7 +483,6 @@
               <w:docPart w:val="7559BEFCE8090843B6FB13F1ED27F9EB"/>
             </w:placeholder>
           </w:sdtPr>
-          <w:sdtEndPr/>
           <w:sdtContent>
             <w:tc>
               <w:tcPr>
@@ -527,6 +514,9 @@
                 </w:r>
                 <w:proofErr w:type="spellStart"/>
                 <w:r>
+                  <w:rPr>
+                    <w:i/>
+                  </w:rPr>
                   <w:t>Nihonga</w:t>
                 </w:r>
                 <w:proofErr w:type="spellEnd"/>
@@ -535,6 +525,9 @@
                 </w:r>
                 <w:proofErr w:type="spellStart"/>
                 <w:r>
+                  <w:rPr>
+                    <w:i/>
+                  </w:rPr>
                   <w:t>Yôga</w:t>
                 </w:r>
                 <w:proofErr w:type="spellEnd"/>
@@ -545,9 +538,30 @@
                 <w:r>
                   <w:t>Ryûshi</w:t>
                 </w:r>
+                <w:r>
+                  <w:t>’s</w:t>
+                </w:r>
                 <w:proofErr w:type="spellEnd"/>
                 <w:r>
-                  <w:t xml:space="preserve"> was successful with his pointillist Impressionist works exhibited at the Tokyo Industrial Exposition (1907) and the government-sponsored exhibition, the </w:t>
+                  <w:t xml:space="preserve"> </w:t>
+                </w:r>
+                <w:r>
+                  <w:t xml:space="preserve">successful </w:t>
+                </w:r>
+                <w:r>
+                  <w:t xml:space="preserve">pointillist Impressionist works </w:t>
+                </w:r>
+                <w:r>
+                  <w:t xml:space="preserve">were </w:t>
+                </w:r>
+                <w:r>
+                  <w:t>exhibited at t</w:t>
+                </w:r>
+                <w:r>
+                  <w:t>he Tokyo Industrial Exposition (</w:t>
+                </w:r>
+                <w:r>
+                  <w:t xml:space="preserve">1907) and the government-sponsored exhibition, the </w:t>
                 </w:r>
                 <w:proofErr w:type="spellStart"/>
                 <w:r>
@@ -567,19 +581,54 @@
                 </w:r>
                 <w:proofErr w:type="spellStart"/>
                 <w:r>
+                  <w:rPr>
+                    <w:i/>
+                  </w:rPr>
                   <w:t>Nihonga</w:t>
                 </w:r>
                 <w:proofErr w:type="spellEnd"/>
                 <w:r>
-                  <w:t xml:space="preserve">. He was successful in making the switch and his works were accepted for the </w:t>
+                  <w:t>. Th</w:t>
+                </w:r>
+                <w:r>
+                  <w:t xml:space="preserve">e </w:t>
+                </w:r>
+                <w:r>
+                  <w:t>switch was successful,</w:t>
+                </w:r>
+                <w:r>
+                  <w:t xml:space="preserve"> and </w:t>
                 </w:r>
                 <w:proofErr w:type="spellStart"/>
                 <w:r>
+                  <w:t>Ryûshi’s</w:t>
+                </w:r>
+                <w:proofErr w:type="spellEnd"/>
+                <w:r>
+                  <w:t xml:space="preserve"> </w:t>
+                </w:r>
+                <w:r>
+                  <w:t xml:space="preserve">works were accepted for the </w:t>
+                </w:r>
+                <w:proofErr w:type="spellStart"/>
+                <w:r>
                   <w:t>Taishô</w:t>
                 </w:r>
                 <w:proofErr w:type="spellEnd"/>
                 <w:r>
-                  <w:t xml:space="preserve"> Exposition in 1914 as well as the Japan Art Institute’s 2nd annual exhibition. After </w:t>
+                  <w:t xml:space="preserve"> Exposition in 1914 as well as</w:t>
+                </w:r>
+                <w:r>
+                  <w:t xml:space="preserve"> for</w:t>
+                </w:r>
+                <w:r>
+                  <w:t xml:space="preserve"> the Japan Art Institute’s </w:t>
+                </w:r>
+                <w:r>
+                  <w:t>second</w:t>
+                </w:r>
+                <w:r>
+                  <w:t xml:space="preserve"> annual exhibition. After </w:t>
                 </w:r>
                 <w:proofErr w:type="spellStart"/>
                 <w:r>
@@ -587,7 +636,13 @@
                 </w:r>
                 <w:proofErr w:type="spellEnd"/>
                 <w:r>
-                  <w:t xml:space="preserve"> was made a full member of the Institute, he left his illustration job to become a full-time artist. Following his departure from the Institute, in 1929, </w:t>
+                  <w:t xml:space="preserve"> was made a full member of the Institute, he left his illustration job to become a full-time artist. Following h</w:t>
+                </w:r>
+                <w:r>
+                  <w:t>is departure from the Institute</w:t>
+                </w:r>
+                <w:r>
+                  <w:t xml:space="preserve"> in 1929, </w:t>
                 </w:r>
                 <w:proofErr w:type="spellStart"/>
                 <w:r>
@@ -607,11 +662,20 @@
                 </w:r>
                 <w:proofErr w:type="spellStart"/>
                 <w:r>
+                  <w:rPr>
+                    <w:i/>
+                  </w:rPr>
                   <w:t>Nihonga</w:t>
                 </w:r>
                 <w:proofErr w:type="spellEnd"/>
                 <w:r>
-                  <w:t xml:space="preserve"> works that were conventionally designed for smaller spaces such as the interiors of Japanese homes.  Some of </w:t>
+                  <w:t xml:space="preserve"> works that were conventionally designed for smaller spaces</w:t>
+                </w:r>
+                <w:r>
+                  <w:t>,</w:t>
+                </w:r>
+                <w:r>
+                  <w:t xml:space="preserve"> such as the interiors of Japanese homes.  Some of </w:t>
                 </w:r>
                 <w:proofErr w:type="spellStart"/>
                 <w:r>
@@ -619,20 +683,47 @@
                 </w:r>
                 <w:proofErr w:type="spellEnd"/>
                 <w:r>
-                  <w:t xml:space="preserve"> better-known works were paintings created during Japan’s participation in the war, and include narrative paintings based on the Japanese mythical creature the Kappa. In 1956, </w:t>
+                  <w:t xml:space="preserve"> better-known works </w:t>
+                </w:r>
+                <w:r>
+                  <w:t>are</w:t>
+                </w:r>
+                <w:r>
+                  <w:t xml:space="preserve"> paintings created during Japan’s participation in </w:t>
+                </w:r>
+                <w:r>
+                  <w:t>World War II</w:t>
+                </w:r>
+                <w:r>
+                  <w:t xml:space="preserve">, </w:t>
+                </w:r>
+                <w:r>
+                  <w:t>and</w:t>
+                </w:r>
+                <w:r>
+                  <w:t xml:space="preserve"> include narrative paintings based on the Japanese mythical creat</w:t>
+                </w:r>
+                <w:r>
+                  <w:t>ure known as the k</w:t>
+                </w:r>
+                <w:r>
+                  <w:t>a</w:t>
+                </w:r>
+                <w:bookmarkStart w:id="0" w:name="_GoBack"/>
+                <w:bookmarkEnd w:id="0"/>
+                <w:r>
+                  <w:t xml:space="preserve">ppa. In 1956, </w:t>
                 </w:r>
                 <w:proofErr w:type="spellStart"/>
-                <w:proofErr w:type="gramStart"/>
                 <w:r>
                   <w:t>Ryûshi</w:t>
                 </w:r>
                 <w:proofErr w:type="spellEnd"/>
                 <w:r>
-                  <w:t xml:space="preserve">  painted</w:t>
-                </w:r>
-                <w:proofErr w:type="gramEnd"/>
-                <w:r>
-                  <w:t xml:space="preserve"> dragons on the ceilings at the </w:t>
+                  <w:t xml:space="preserve"> </w:t>
+                </w:r>
+                <w:r>
+                  <w:t xml:space="preserve">painted dragons on the ceilings at the </w:t>
                 </w:r>
                 <w:proofErr w:type="spellStart"/>
                 <w:r>
@@ -706,19 +797,13 @@
             <w:r>
               <w:br/>
             </w:r>
-            <w:bookmarkStart w:id="0" w:name="_GoBack"/>
-            <w:bookmarkEnd w:id="0"/>
           </w:p>
           <w:sdt>
             <w:sdtPr>
               <w:alias w:val="Further reading"/>
               <w:tag w:val="furtherReading"/>
               <w:id w:val="-1516217107"/>
-              <w:placeholder>
-                <w:docPart w:val="0E28B4CE039AFC408880BC320017FC1A"/>
-              </w:placeholder>
             </w:sdtPr>
-            <w:sdtEndPr/>
             <w:sdtContent>
               <w:p>
                 <w:sdt>
@@ -2712,6 +2797,7 @@
     <w:sig w:usb0="E0002AFF" w:usb1="C0007843" w:usb2="00000009" w:usb3="00000000" w:csb0="000001FF" w:csb1="00000000"/>
   </w:font>
   <w:font w:name="ＭＳ 明朝">
+    <w:altName w:val="ＭＳ 明朝"/>
     <w:charset w:val="4E"/>
     <w:family w:val="auto"/>
     <w:pitch w:val="variable"/>
@@ -2739,6 +2825,10 @@
     <w:compatSetting w:name="enableOpenTypeFeatures" w:uri="http://schemas.microsoft.com/office/word" w:val="1"/>
     <w:compatSetting w:name="doNotFlipMirrorIndents" w:uri="http://schemas.microsoft.com/office/word" w:val="1"/>
   </w:compat>
+  <w:rsids>
+    <w:rsidRoot w:val="00187590"/>
+    <w:rsid w:val="00187590"/>
+  </w:rsids>
   <m:mathPr>
     <m:mathFont m:val="Cambria Math"/>
     <m:brkBin m:val="before"/>
@@ -3479,7 +3569,7 @@
   <a:extraClrSchemeLst/>
   <a:extLst>
     <a:ext uri="{05A4C25C-085E-4340-85A3-A5531E510DB2}">
-      <thm15:themeFamily xmlns:thm15="http://schemas.microsoft.com/office/thememl/2012/main" xmlns="" name="Office Theme" id="{62F939B6-93AF-4DB8-9C6B-D6C7DFDC589F}" vid="{4A3C46E8-61CC-4603-A589-7422A47A8E4A}"/>
+      <thm15:themeFamily xmlns="" xmlns:thm15="http://schemas.microsoft.com/office/thememl/2012/main" name="Office Theme" id="{62F939B6-93AF-4DB8-9C6B-D6C7DFDC589F}" vid="{4A3C46E8-61CC-4603-A589-7422A47A8E4A}"/>
     </a:ext>
   </a:extLst>
 </a:theme>
@@ -3531,7 +3621,7 @@
 </file>
 
 <file path=customXml/itemProps1.xml><?xml version="1.0" encoding="utf-8"?>
-<ds:datastoreItem xmlns:ds="http://schemas.openxmlformats.org/officeDocument/2006/customXml" ds:itemID="{77AA9FE8-4DBA-854F-BE13-E7F4FF621D05}">
+<ds:datastoreItem xmlns:ds="http://schemas.openxmlformats.org/officeDocument/2006/customXml" ds:itemID="{311944EF-47A3-1B4D-9DD4-F33E5466FA8C}">
   <ds:schemaRefs>
     <ds:schemaRef ds:uri="http://schemas.openxmlformats.org/officeDocument/2006/bibliography"/>
   </ds:schemaRefs>

</xml_diff>